<commit_message>
Open Sans -> DejaVu Sans for repeatable layout in test
Change-Id: Ic349fb5a9f42244e7e3bd64f9674c4b07a12da87
Reviewed-on: https://gerrit.libreoffice.org/c/core/+/133584
Tested-by: Jenkins
Reviewed-by: Caolán McNamara <caolanm@redhat.com>
</commit_message>
<xml_diff>
--- a/sw/qa/extras/layout/data/tdf115094.docx
+++ b/sw/qa/extras/layout/data/tdf115094.docx
@@ -830,7 +830,7 @@
       <w:spacing w:after="0" w:line="240" w:lineRule="auto"/>
     </w:pPr>
     <w:rPr>
-      <w:rFonts w:ascii="Open Sans" w:hAnsi="Open Sans"/>
+      <w:rFonts w:ascii="DejaVu Sans" w:hAnsi="DejaVu Sans"/>
       <w:sz w:val="20"/>
       <w:szCs w:val="20"/>
     </w:rPr>
@@ -864,7 +864,7 @@
       <w:suppressOverlap/>
     </w:pPr>
     <w:rPr>
-      <w:rFonts w:ascii="Open Sans" w:hAnsi="Open Sans"/>
+      <w:rFonts w:ascii="DejaVu Sans" w:hAnsi="DejaVu Sans"/>
       <w:color w:val="E7E6E6" w:themeColor="background2"/>
       <w:spacing w:val="4"/>
       <w:sz w:val="12"/>
@@ -877,7 +877,7 @@
     <w:qFormat/>
     <w:rsid w:val="00837D9C"/>
     <w:rPr>
-      <w:rFonts w:ascii="Open Sans Semibold" w:hAnsi="Open Sans Semibold"/>
+      <w:rFonts w:ascii="DejaVu Sans Semibold" w:hAnsi="DejaVu Sans Semibold"/>
       <w:b w:val="0"/>
       <w:bCs/>
     </w:rPr>

</xml_diff>